<commit_message>
BR Nome ExameGal -LOINC
</commit_message>
<xml_diff>
--- a/Entregaveis/1.RepositorioSemantico/Terminologias/OBM/BaseOBM/Proposta de política editorial para a composição automática dos nomes dos VMPs eVTMs.docx
+++ b/Entregaveis/1.RepositorioSemantico/Terminologias/OBM/BaseOBM/Proposta de política editorial para a composição automática dos nomes dos VMPs eVTMs.docx
@@ -286,15 +286,6 @@
           <w:lang w:val="pt-BR"/>
         </w:rPr>
         <w:tab/>
-      </w:r>
-      <w:r>
-        <w:rPr>
-          <w:rFonts w:ascii="Lato" w:hAnsi="Lato"/>
-          <w:color w:val="000000" w:themeColor="text1"/>
-          <w:sz w:val="19"/>
-          <w:szCs w:val="19"/>
-          <w:lang w:val="pt-BR"/>
-        </w:rPr>
         <w:t>Só a primeira letra maiúscula</w:t>
       </w:r>
     </w:p>
@@ -316,7 +307,7 @@
           <w:color w:val="000000" w:themeColor="text1"/>
           <w:sz w:val="19"/>
           <w:szCs w:val="19"/>
-          <w:lang w:val="en-US"/>
+          <w:lang w:val="pt-BR"/>
         </w:rPr>
       </w:pPr>
       <w:r>
@@ -360,7 +351,7 @@
           <w:color w:val="4C5773"/>
           <w:sz w:val="19"/>
           <w:szCs w:val="19"/>
-          <w:lang w:val="en-US"/>
+          <w:lang w:val="pt-BR"/>
         </w:rPr>
         <w:t xml:space="preserve"> </w:t>
       </w:r>
@@ -538,17 +529,7 @@
           <w:lang w:val="pt-BR"/>
         </w:rPr>
         <w:tab/>
-        <w:t>&lt;</w:t>
-      </w:r>
-      <w:r>
-        <w:rPr>
-          <w:rFonts w:ascii="Lato" w:hAnsi="Lato"/>
-          <w:color w:val="000000" w:themeColor="text1"/>
-          <w:sz w:val="19"/>
-          <w:szCs w:val="19"/>
-          <w:lang w:val="pt-BR"/>
-        </w:rPr>
-        <w:t>espaço em branco&gt;</w:t>
+        <w:t>&lt;espaço em branco&gt;</w:t>
       </w:r>
     </w:p>
     <w:p>
@@ -910,27 +891,7 @@
           <w:szCs w:val="19"/>
           <w:lang w:val="pt-BR"/>
         </w:rPr>
-        <w:t xml:space="preserve">&lt;unidade de medida </w:t>
-      </w:r>
-      <w:r>
-        <w:rPr>
-          <w:rFonts w:ascii="Lato" w:hAnsi="Lato"/>
-          <w:color w:val="000000" w:themeColor="text1"/>
-          <w:sz w:val="19"/>
-          <w:szCs w:val="19"/>
-          <w:lang w:val="pt-BR"/>
-        </w:rPr>
-        <w:t>denominador</w:t>
-      </w:r>
-      <w:r>
-        <w:rPr>
-          <w:rFonts w:ascii="Lato" w:hAnsi="Lato"/>
-          <w:color w:val="000000" w:themeColor="text1"/>
-          <w:sz w:val="19"/>
-          <w:szCs w:val="19"/>
-          <w:lang w:val="pt-BR"/>
-        </w:rPr>
-        <w:t xml:space="preserve">&gt; </w:t>
+        <w:t xml:space="preserve">&lt;unidade de medida denominador&gt; </w:t>
       </w:r>
     </w:p>
     <w:p>
@@ -3936,6 +3897,1543 @@
     <w:p>
       <w:pPr>
         <w:rPr>
+          <w:rFonts w:ascii="Lato" w:hAnsi="Lato"/>
+          <w:color w:val="000000" w:themeColor="text1"/>
+          <w:sz w:val="19"/>
+          <w:szCs w:val="19"/>
+          <w:lang w:val="pt-BR"/>
+        </w:rPr>
+      </w:pPr>
+      <w:proofErr w:type="spellStart"/>
+      <w:r>
+        <w:rPr>
+          <w:rFonts w:ascii="Lato" w:hAnsi="Lato"/>
+          <w:color w:val="000000" w:themeColor="text1"/>
+          <w:sz w:val="19"/>
+          <w:szCs w:val="19"/>
+          <w:lang w:val="pt-BR"/>
+        </w:rPr>
+        <w:lastRenderedPageBreak/>
+        <w:t>VMP</w:t>
+      </w:r>
+      <w:r>
+        <w:rPr>
+          <w:rFonts w:ascii="Lato" w:hAnsi="Lato"/>
+          <w:color w:val="000000" w:themeColor="text1"/>
+          <w:sz w:val="19"/>
+          <w:szCs w:val="19"/>
+          <w:lang w:val="pt-BR"/>
+        </w:rPr>
+        <w:t>P</w:t>
+      </w:r>
+      <w:r>
+        <w:rPr>
+          <w:rFonts w:ascii="Lato" w:hAnsi="Lato"/>
+          <w:color w:val="000000" w:themeColor="text1"/>
+          <w:sz w:val="19"/>
+          <w:szCs w:val="19"/>
+          <w:lang w:val="pt-BR"/>
+        </w:rPr>
+        <w:t>s</w:t>
+      </w:r>
+      <w:proofErr w:type="spellEnd"/>
+    </w:p>
+    <w:p>
+      <w:pPr>
+        <w:rPr>
+          <w:rFonts w:ascii="Lato" w:hAnsi="Lato"/>
+          <w:color w:val="000000" w:themeColor="text1"/>
+          <w:sz w:val="19"/>
+          <w:szCs w:val="19"/>
+          <w:lang w:val="pt-BR"/>
+        </w:rPr>
+      </w:pPr>
+      <w:r>
+        <w:rPr>
+          <w:rFonts w:ascii="Lato" w:hAnsi="Lato"/>
+          <w:color w:val="000000" w:themeColor="text1"/>
+          <w:sz w:val="19"/>
+          <w:szCs w:val="19"/>
+          <w:lang w:val="pt-BR"/>
+        </w:rPr>
+        <w:t>Gerar o código automaticamente,</w:t>
+      </w:r>
+    </w:p>
+    <w:p>
+      <w:pPr>
+        <w:rPr>
+          <w:rFonts w:ascii="Lato" w:hAnsi="Lato"/>
+          <w:color w:val="000000" w:themeColor="text1"/>
+          <w:sz w:val="19"/>
+          <w:szCs w:val="19"/>
+          <w:lang w:val="pt-BR"/>
+        </w:rPr>
+      </w:pPr>
+      <w:r>
+        <w:rPr>
+          <w:rFonts w:ascii="Lato" w:hAnsi="Lato"/>
+          <w:color w:val="000000" w:themeColor="text1"/>
+          <w:sz w:val="19"/>
+          <w:szCs w:val="19"/>
+          <w:lang w:val="pt-BR"/>
+        </w:rPr>
+        <w:t xml:space="preserve">Gerar o nome automaticamente a partir de: </w:t>
+      </w:r>
+    </w:p>
+    <w:p>
+      <w:pPr>
+        <w:rPr>
+          <w:rFonts w:ascii="Lato" w:hAnsi="Lato"/>
+          <w:color w:val="000000" w:themeColor="text1"/>
+          <w:sz w:val="19"/>
+          <w:szCs w:val="19"/>
+          <w:lang w:val="pt-BR"/>
+        </w:rPr>
+      </w:pPr>
+      <w:r>
+        <w:rPr>
+          <w:rFonts w:ascii="Lato" w:hAnsi="Lato"/>
+          <w:color w:val="000000" w:themeColor="text1"/>
+          <w:sz w:val="19"/>
+          <w:szCs w:val="19"/>
+          <w:lang w:val="pt-BR"/>
+        </w:rPr>
+        <w:t xml:space="preserve">    Selecionar o VMP que este VMPP se relaciona</w:t>
+      </w:r>
+    </w:p>
+    <w:p>
+      <w:pPr>
+        <w:rPr>
+          <w:rFonts w:ascii="Lato" w:hAnsi="Lato"/>
+          <w:color w:val="000000" w:themeColor="text1"/>
+          <w:sz w:val="19"/>
+          <w:szCs w:val="19"/>
+          <w:lang w:val="pt-BR"/>
+        </w:rPr>
+      </w:pPr>
+    </w:p>
+    <w:p>
+      <w:pPr>
+        <w:rPr>
+          <w:rFonts w:ascii="Lato" w:hAnsi="Lato"/>
+          <w:color w:val="000000" w:themeColor="text1"/>
+          <w:sz w:val="19"/>
+          <w:szCs w:val="19"/>
+          <w:lang w:val="pt-BR"/>
+        </w:rPr>
+      </w:pPr>
+      <w:r>
+        <w:rPr>
+          <w:rFonts w:ascii="Lato" w:hAnsi="Lato"/>
+          <w:color w:val="000000" w:themeColor="text1"/>
+          <w:sz w:val="19"/>
+          <w:szCs w:val="19"/>
+          <w:lang w:val="pt-BR"/>
+        </w:rPr>
+        <w:t xml:space="preserve">   Nome do VMPP é igual ao nome do VMP + </w:t>
+      </w:r>
+    </w:p>
+    <w:p>
+      <w:pPr>
+        <w:rPr>
+          <w:rFonts w:ascii="Lato" w:hAnsi="Lato"/>
+          <w:color w:val="000000" w:themeColor="text1"/>
+          <w:sz w:val="19"/>
+          <w:szCs w:val="19"/>
+          <w:lang w:val="pt-BR"/>
+        </w:rPr>
+      </w:pPr>
+      <w:r>
+        <w:rPr>
+          <w:rFonts w:ascii="Lato" w:hAnsi="Lato"/>
+          <w:color w:val="000000" w:themeColor="text1"/>
+          <w:sz w:val="19"/>
+          <w:szCs w:val="19"/>
+          <w:lang w:val="pt-BR"/>
+        </w:rPr>
+        <w:t xml:space="preserve">   espaço em branco +</w:t>
+      </w:r>
+    </w:p>
+    <w:p>
+      <w:pPr>
+        <w:rPr>
+          <w:rFonts w:ascii="Lato" w:hAnsi="Lato"/>
+          <w:color w:val="000000" w:themeColor="text1"/>
+          <w:sz w:val="19"/>
+          <w:szCs w:val="19"/>
+          <w:lang w:val="pt-BR"/>
+        </w:rPr>
+      </w:pPr>
+      <w:r>
+        <w:rPr>
+          <w:rFonts w:ascii="Lato" w:hAnsi="Lato"/>
+          <w:color w:val="000000" w:themeColor="text1"/>
+          <w:sz w:val="19"/>
+          <w:szCs w:val="19"/>
+          <w:lang w:val="pt-BR"/>
+        </w:rPr>
+        <w:t xml:space="preserve">    “x” + </w:t>
+      </w:r>
+    </w:p>
+    <w:p>
+      <w:pPr>
+        <w:rPr>
+          <w:rFonts w:ascii="Lato" w:hAnsi="Lato"/>
+          <w:color w:val="000000" w:themeColor="text1"/>
+          <w:sz w:val="19"/>
+          <w:szCs w:val="19"/>
+          <w:lang w:val="pt-BR"/>
+        </w:rPr>
+      </w:pPr>
+      <w:r>
+        <w:rPr>
+          <w:rFonts w:ascii="Lato" w:hAnsi="Lato"/>
+          <w:color w:val="000000" w:themeColor="text1"/>
+          <w:sz w:val="19"/>
+          <w:szCs w:val="19"/>
+          <w:lang w:val="pt-BR"/>
+        </w:rPr>
+        <w:t xml:space="preserve">   </w:t>
+      </w:r>
+      <w:r>
+        <w:rPr>
+          <w:rFonts w:ascii="Lato" w:hAnsi="Lato"/>
+          <w:color w:val="000000" w:themeColor="text1"/>
+          <w:sz w:val="19"/>
+          <w:szCs w:val="19"/>
+          <w:lang w:val="pt-BR"/>
+        </w:rPr>
+        <w:t>espaço em branco</w:t>
+      </w:r>
+      <w:r>
+        <w:rPr>
+          <w:rFonts w:ascii="Lato" w:hAnsi="Lato"/>
+          <w:color w:val="000000" w:themeColor="text1"/>
+          <w:sz w:val="19"/>
+          <w:szCs w:val="19"/>
+          <w:lang w:val="pt-BR"/>
+        </w:rPr>
+        <w:t xml:space="preserve"> </w:t>
+      </w:r>
+    </w:p>
+    <w:p>
+      <w:pPr>
+        <w:rPr>
+          <w:rFonts w:ascii="Lato" w:hAnsi="Lato"/>
+          <w:color w:val="000000" w:themeColor="text1"/>
+          <w:sz w:val="19"/>
+          <w:szCs w:val="19"/>
+          <w:lang w:val="pt-BR"/>
+        </w:rPr>
+      </w:pPr>
+      <w:r>
+        <w:rPr>
+          <w:rFonts w:ascii="Lato" w:hAnsi="Lato"/>
+          <w:color w:val="000000" w:themeColor="text1"/>
+          <w:sz w:val="19"/>
+          <w:szCs w:val="19"/>
+          <w:lang w:val="pt-BR"/>
+        </w:rPr>
+        <w:t xml:space="preserve">   &lt;quantidade do VMPP informada&gt; +    mudar o </w:t>
+      </w:r>
+      <w:proofErr w:type="spellStart"/>
+      <w:r>
+        <w:rPr>
+          <w:rFonts w:ascii="Lato" w:hAnsi="Lato"/>
+          <w:color w:val="000000" w:themeColor="text1"/>
+          <w:sz w:val="19"/>
+          <w:szCs w:val="19"/>
+          <w:lang w:val="pt-BR"/>
+        </w:rPr>
+        <w:t>label</w:t>
+      </w:r>
+      <w:proofErr w:type="spellEnd"/>
+      <w:r>
+        <w:rPr>
+          <w:rFonts w:ascii="Lato" w:hAnsi="Lato"/>
+          <w:color w:val="000000" w:themeColor="text1"/>
+          <w:sz w:val="19"/>
+          <w:szCs w:val="19"/>
+          <w:lang w:val="pt-BR"/>
+        </w:rPr>
+        <w:t xml:space="preserve"> para</w:t>
+      </w:r>
+      <w:proofErr w:type="gramStart"/>
+      <w:r>
+        <w:rPr>
+          <w:rFonts w:ascii="Lato" w:hAnsi="Lato"/>
+          <w:color w:val="000000" w:themeColor="text1"/>
+          <w:sz w:val="19"/>
+          <w:szCs w:val="19"/>
+          <w:lang w:val="pt-BR"/>
+        </w:rPr>
+        <w:t>:  “</w:t>
+      </w:r>
+      <w:proofErr w:type="gramEnd"/>
+      <w:r>
+        <w:rPr>
+          <w:rFonts w:asciiTheme="minorHAnsi" w:hAnsiTheme="minorHAnsi" w:cstheme="minorHAnsi"/>
+        </w:rPr>
+        <w:t>Valor que representa a quantidade, peso ou volume de fornecimento do VMP</w:t>
+      </w:r>
+      <w:r>
+        <w:rPr>
+          <w:rFonts w:asciiTheme="minorHAnsi" w:hAnsiTheme="minorHAnsi" w:cstheme="minorHAnsi"/>
+          <w:lang w:val="pt-BR"/>
+        </w:rPr>
+        <w:t>P</w:t>
+      </w:r>
+      <w:r>
+        <w:rPr>
+          <w:rFonts w:asciiTheme="minorHAnsi" w:hAnsiTheme="minorHAnsi" w:cstheme="minorHAnsi"/>
+        </w:rPr>
+        <w:t xml:space="preserve"> por unidade comercial</w:t>
+      </w:r>
+      <w:r>
+        <w:rPr>
+          <w:rFonts w:asciiTheme="minorHAnsi" w:hAnsiTheme="minorHAnsi" w:cstheme="minorHAnsi"/>
+        </w:rPr>
+        <w:t>”</w:t>
+      </w:r>
+    </w:p>
+    <w:p>
+      <w:pPr>
+        <w:rPr>
+          <w:rFonts w:ascii="Lato" w:hAnsi="Lato"/>
+          <w:color w:val="000000" w:themeColor="text1"/>
+          <w:sz w:val="19"/>
+          <w:szCs w:val="19"/>
+          <w:lang w:val="pt-BR"/>
+        </w:rPr>
+      </w:pPr>
+      <w:r>
+        <w:rPr>
+          <w:rFonts w:ascii="Lato" w:hAnsi="Lato"/>
+          <w:color w:val="000000" w:themeColor="text1"/>
+          <w:sz w:val="19"/>
+          <w:szCs w:val="19"/>
+          <w:lang w:val="pt-BR"/>
+        </w:rPr>
+        <w:t xml:space="preserve">  </w:t>
+      </w:r>
+      <w:r>
+        <w:rPr>
+          <w:rFonts w:ascii="Lato" w:hAnsi="Lato"/>
+          <w:color w:val="000000" w:themeColor="text1"/>
+          <w:sz w:val="19"/>
+          <w:szCs w:val="19"/>
+          <w:lang w:val="pt-BR"/>
+        </w:rPr>
+        <w:t>espaço em branco</w:t>
+      </w:r>
+      <w:r>
+        <w:rPr>
+          <w:rFonts w:ascii="Lato" w:hAnsi="Lato"/>
+          <w:color w:val="000000" w:themeColor="text1"/>
+          <w:sz w:val="19"/>
+          <w:szCs w:val="19"/>
+          <w:lang w:val="pt-BR"/>
+        </w:rPr>
+        <w:t xml:space="preserve"> +</w:t>
+      </w:r>
+    </w:p>
+    <w:p>
+      <w:pPr>
+        <w:rPr>
+          <w:rFonts w:ascii="Lato" w:hAnsi="Lato"/>
+          <w:color w:val="000000" w:themeColor="text1"/>
+          <w:sz w:val="19"/>
+          <w:szCs w:val="19"/>
+          <w:lang w:val="pt-BR"/>
+        </w:rPr>
+      </w:pPr>
+      <w:r>
+        <w:rPr>
+          <w:rFonts w:ascii="Lato" w:hAnsi="Lato"/>
+          <w:color w:val="000000" w:themeColor="text1"/>
+          <w:sz w:val="19"/>
+          <w:szCs w:val="19"/>
+          <w:lang w:val="pt-BR"/>
+        </w:rPr>
+        <w:t xml:space="preserve">  &lt;unidade de medida informada&gt;   mudar o </w:t>
+      </w:r>
+      <w:proofErr w:type="spellStart"/>
+      <w:r>
+        <w:rPr>
+          <w:rFonts w:ascii="Lato" w:hAnsi="Lato"/>
+          <w:color w:val="000000" w:themeColor="text1"/>
+          <w:sz w:val="19"/>
+          <w:szCs w:val="19"/>
+          <w:lang w:val="pt-BR"/>
+        </w:rPr>
+        <w:t>label</w:t>
+      </w:r>
+      <w:proofErr w:type="spellEnd"/>
+      <w:r>
+        <w:rPr>
+          <w:rFonts w:ascii="Lato" w:hAnsi="Lato"/>
+          <w:color w:val="000000" w:themeColor="text1"/>
+          <w:sz w:val="19"/>
+          <w:szCs w:val="19"/>
+          <w:lang w:val="pt-BR"/>
+        </w:rPr>
+        <w:t xml:space="preserve"> para</w:t>
+      </w:r>
+      <w:proofErr w:type="gramStart"/>
+      <w:r>
+        <w:rPr>
+          <w:rFonts w:ascii="Lato" w:hAnsi="Lato"/>
+          <w:color w:val="000000" w:themeColor="text1"/>
+          <w:sz w:val="19"/>
+          <w:szCs w:val="19"/>
+          <w:lang w:val="pt-BR"/>
+        </w:rPr>
+        <w:t xml:space="preserve">: </w:t>
+      </w:r>
+      <w:r>
+        <w:rPr>
+          <w:rFonts w:asciiTheme="minorHAnsi" w:hAnsiTheme="minorHAnsi" w:cstheme="minorHAnsi"/>
+          <w:lang w:val="pt-BR"/>
+        </w:rPr>
+        <w:t xml:space="preserve"> </w:t>
+      </w:r>
+      <w:r>
+        <w:rPr>
+          <w:rFonts w:asciiTheme="minorHAnsi" w:hAnsiTheme="minorHAnsi" w:cstheme="minorHAnsi"/>
+          <w:lang w:val="pt-BR"/>
+        </w:rPr>
+        <w:t>“</w:t>
+      </w:r>
+      <w:proofErr w:type="gramEnd"/>
+      <w:r>
+        <w:rPr>
+          <w:rFonts w:asciiTheme="minorHAnsi" w:hAnsiTheme="minorHAnsi" w:cstheme="minorHAnsi"/>
+        </w:rPr>
+        <w:t>Unidade de medida da quantidade, peso ou volume de fornecimento do VMP</w:t>
+      </w:r>
+      <w:r>
+        <w:rPr>
+          <w:rFonts w:asciiTheme="minorHAnsi" w:hAnsiTheme="minorHAnsi" w:cstheme="minorHAnsi"/>
+          <w:lang w:val="pt-BR"/>
+        </w:rPr>
+        <w:t>P</w:t>
+      </w:r>
+      <w:r>
+        <w:rPr>
+          <w:rFonts w:asciiTheme="minorHAnsi" w:hAnsiTheme="minorHAnsi" w:cstheme="minorHAnsi"/>
+        </w:rPr>
+        <w:t xml:space="preserve"> por unidade comercial</w:t>
+      </w:r>
+      <w:r>
+        <w:rPr>
+          <w:rFonts w:asciiTheme="minorHAnsi" w:hAnsiTheme="minorHAnsi" w:cstheme="minorHAnsi"/>
+        </w:rPr>
+        <w:t>”</w:t>
+      </w:r>
+      <w:r>
+        <w:rPr>
+          <w:rFonts w:asciiTheme="minorHAnsi" w:hAnsiTheme="minorHAnsi" w:cstheme="minorHAnsi"/>
+        </w:rPr>
+        <w:t>.</w:t>
+      </w:r>
+    </w:p>
+    <w:p>
+      <w:pPr>
+        <w:rPr>
+          <w:rFonts w:ascii="Lato" w:hAnsi="Lato"/>
+          <w:color w:val="000000" w:themeColor="text1"/>
+          <w:sz w:val="19"/>
+          <w:szCs w:val="19"/>
+          <w:lang w:val="pt-BR"/>
+        </w:rPr>
+      </w:pPr>
+    </w:p>
+    <w:p>
+      <w:pPr>
+        <w:rPr>
+          <w:rFonts w:ascii="Lato" w:hAnsi="Lato"/>
+          <w:color w:val="000000" w:themeColor="text1"/>
+          <w:sz w:val="19"/>
+          <w:szCs w:val="19"/>
+          <w:lang w:val="pt-BR"/>
+        </w:rPr>
+      </w:pPr>
+    </w:p>
+    <w:p>
+      <w:pPr>
+        <w:rPr>
+          <w:rFonts w:ascii="Lato" w:hAnsi="Lato"/>
+          <w:color w:val="000000" w:themeColor="text1"/>
+          <w:sz w:val="19"/>
+          <w:szCs w:val="19"/>
+          <w:lang w:val="pt-BR"/>
+        </w:rPr>
+      </w:pPr>
+      <w:r>
+        <w:rPr>
+          <w:rFonts w:ascii="Lato" w:hAnsi="Lato"/>
+          <w:color w:val="000000" w:themeColor="text1"/>
+          <w:sz w:val="19"/>
+          <w:szCs w:val="19"/>
+          <w:lang w:val="pt-BR"/>
+        </w:rPr>
+        <w:t xml:space="preserve">Corrigir </w:t>
+      </w:r>
+      <w:proofErr w:type="spellStart"/>
+      <w:r>
+        <w:rPr>
+          <w:rFonts w:ascii="Lato" w:hAnsi="Lato"/>
+          <w:color w:val="000000" w:themeColor="text1"/>
+          <w:sz w:val="19"/>
+          <w:szCs w:val="19"/>
+          <w:lang w:val="pt-BR"/>
+        </w:rPr>
+        <w:t>labels</w:t>
+      </w:r>
+      <w:proofErr w:type="spellEnd"/>
+      <w:r>
+        <w:rPr>
+          <w:rFonts w:ascii="Lato" w:hAnsi="Lato"/>
+          <w:color w:val="000000" w:themeColor="text1"/>
+          <w:sz w:val="19"/>
+          <w:szCs w:val="19"/>
+          <w:lang w:val="pt-BR"/>
+        </w:rPr>
+        <w:t xml:space="preserve"> que estão errados </w:t>
+      </w:r>
+      <w:proofErr w:type="gramStart"/>
+      <w:r>
+        <w:rPr>
+          <w:rFonts w:ascii="Lato" w:hAnsi="Lato"/>
+          <w:color w:val="000000" w:themeColor="text1"/>
+          <w:sz w:val="19"/>
+          <w:szCs w:val="19"/>
+          <w:lang w:val="pt-BR"/>
+        </w:rPr>
+        <w:t>( ver</w:t>
+      </w:r>
+      <w:proofErr w:type="gramEnd"/>
+      <w:r>
+        <w:rPr>
+          <w:rFonts w:ascii="Lato" w:hAnsi="Lato"/>
+          <w:color w:val="000000" w:themeColor="text1"/>
+          <w:sz w:val="19"/>
+          <w:szCs w:val="19"/>
+          <w:lang w:val="pt-BR"/>
+        </w:rPr>
+        <w:t xml:space="preserve"> acima) – é VMPP com os </w:t>
+      </w:r>
+      <w:proofErr w:type="spellStart"/>
+      <w:r>
+        <w:rPr>
+          <w:rFonts w:ascii="Lato" w:hAnsi="Lato"/>
+          <w:color w:val="000000" w:themeColor="text1"/>
+          <w:sz w:val="19"/>
+          <w:szCs w:val="19"/>
+          <w:lang w:val="pt-BR"/>
+        </w:rPr>
+        <w:t>labels</w:t>
+      </w:r>
+      <w:proofErr w:type="spellEnd"/>
+      <w:r>
+        <w:rPr>
+          <w:rFonts w:ascii="Lato" w:hAnsi="Lato"/>
+          <w:color w:val="000000" w:themeColor="text1"/>
+          <w:sz w:val="19"/>
+          <w:szCs w:val="19"/>
+          <w:lang w:val="pt-BR"/>
+        </w:rPr>
+        <w:t xml:space="preserve"> acima</w:t>
+      </w:r>
+    </w:p>
+    <w:p>
+      <w:pPr>
+        <w:rPr>
+          <w:rFonts w:ascii="Lato" w:hAnsi="Lato"/>
+          <w:color w:val="000000" w:themeColor="text1"/>
+          <w:sz w:val="19"/>
+          <w:szCs w:val="19"/>
+          <w:lang w:val="pt-BR"/>
+        </w:rPr>
+      </w:pPr>
+      <w:r>
+        <w:rPr>
+          <w:rFonts w:ascii="Lato" w:hAnsi="Lato"/>
+          <w:color w:val="000000" w:themeColor="text1"/>
+          <w:sz w:val="19"/>
+          <w:szCs w:val="19"/>
+          <w:lang w:val="pt-BR"/>
+        </w:rPr>
+        <w:drawing>
+          <wp:inline distT="0" distB="0" distL="0" distR="0" wp14:anchorId="746CC642" wp14:editId="1344A357">
+            <wp:extent cx="5727700" cy="1183005"/>
+            <wp:effectExtent l="0" t="0" r="0" b="0"/>
+            <wp:docPr id="1093352668" name="Picture 1" descr="A screenshot of a phone&#10;&#10;Description automatically generated"/>
+            <wp:cNvGraphicFramePr>
+              <a:graphicFrameLocks xmlns:a="http://schemas.openxmlformats.org/drawingml/2006/main" noChangeAspect="1"/>
+            </wp:cNvGraphicFramePr>
+            <a:graphic xmlns:a="http://schemas.openxmlformats.org/drawingml/2006/main">
+              <a:graphicData uri="http://schemas.openxmlformats.org/drawingml/2006/picture">
+                <pic:pic xmlns:pic="http://schemas.openxmlformats.org/drawingml/2006/picture">
+                  <pic:nvPicPr>
+                    <pic:cNvPr id="1093352668" name="Picture 1" descr="A screenshot of a phone&#10;&#10;Description automatically generated"/>
+                    <pic:cNvPicPr/>
+                  </pic:nvPicPr>
+                  <pic:blipFill>
+                    <a:blip r:embed="rId7"/>
+                    <a:stretch>
+                      <a:fillRect/>
+                    </a:stretch>
+                  </pic:blipFill>
+                  <pic:spPr>
+                    <a:xfrm>
+                      <a:off x="0" y="0"/>
+                      <a:ext cx="5727700" cy="1183005"/>
+                    </a:xfrm>
+                    <a:prstGeom prst="rect">
+                      <a:avLst/>
+                    </a:prstGeom>
+                  </pic:spPr>
+                </pic:pic>
+              </a:graphicData>
+            </a:graphic>
+          </wp:inline>
+        </w:drawing>
+      </w:r>
+    </w:p>
+    <w:p>
+      <w:pPr>
+        <w:rPr>
+          <w:rFonts w:ascii="Lato" w:hAnsi="Lato"/>
+          <w:color w:val="000000" w:themeColor="text1"/>
+          <w:sz w:val="19"/>
+          <w:szCs w:val="19"/>
+          <w:lang w:val="pt-BR"/>
+        </w:rPr>
+      </w:pPr>
+      <w:r>
+        <w:rPr>
+          <w:rFonts w:ascii="Lato" w:hAnsi="Lato"/>
+          <w:color w:val="000000" w:themeColor="text1"/>
+          <w:sz w:val="19"/>
+          <w:szCs w:val="19"/>
+          <w:lang w:val="pt-BR"/>
+        </w:rPr>
+        <w:t>Exemplo:</w:t>
+      </w:r>
+    </w:p>
+    <w:p>
+      <w:pPr>
+        <w:rPr>
+          <w:rFonts w:ascii="Arial" w:hAnsi="Arial" w:cs="Arial"/>
+          <w:color w:val="1C2B36"/>
+          <w:sz w:val="21"/>
+          <w:szCs w:val="21"/>
+          <w:shd w:val="clear" w:color="auto" w:fill="FFFFFF"/>
+        </w:rPr>
+      </w:pPr>
+      <w:r>
+        <w:rPr>
+          <w:rFonts w:ascii="Arial" w:hAnsi="Arial" w:cs="Arial"/>
+          <w:color w:val="1C2B36"/>
+          <w:sz w:val="21"/>
+          <w:szCs w:val="21"/>
+          <w:shd w:val="clear" w:color="auto" w:fill="FFFFFF"/>
+        </w:rPr>
+        <w:t>Amoxicilina 500 mg cápsula e Claritromicina 500 mg comprimido e Esomeprazol 20 mg comprimido gastrorresistente x 1 pacote</w:t>
+      </w:r>
+    </w:p>
+    <w:p>
+      <w:pPr>
+        <w:rPr>
+          <w:rFonts w:ascii="Arial" w:hAnsi="Arial" w:cs="Arial"/>
+          <w:color w:val="1C2B36"/>
+          <w:sz w:val="21"/>
+          <w:szCs w:val="21"/>
+          <w:shd w:val="clear" w:color="auto" w:fill="FFFFFF"/>
+        </w:rPr>
+      </w:pPr>
+    </w:p>
+    <w:p>
+      <w:pPr>
+        <w:rPr>
+          <w:rFonts w:ascii="Lato" w:hAnsi="Lato"/>
+          <w:color w:val="000000" w:themeColor="text1"/>
+          <w:sz w:val="19"/>
+          <w:szCs w:val="19"/>
+          <w:lang w:val="pt-BR"/>
+        </w:rPr>
+      </w:pPr>
+      <w:r>
+        <w:rPr>
+          <w:rFonts w:ascii="Lato" w:hAnsi="Lato"/>
+          <w:color w:val="000000" w:themeColor="text1"/>
+          <w:sz w:val="19"/>
+          <w:szCs w:val="19"/>
+          <w:lang w:val="pt-BR"/>
+        </w:rPr>
+        <w:t>&lt;quantidade do VMPP informada&gt;</w:t>
+      </w:r>
+      <w:r>
+        <w:rPr>
+          <w:rFonts w:ascii="Lato" w:hAnsi="Lato"/>
+          <w:color w:val="000000" w:themeColor="text1"/>
+          <w:sz w:val="19"/>
+          <w:szCs w:val="19"/>
+          <w:lang w:val="pt-BR"/>
+        </w:rPr>
+        <w:t xml:space="preserve"> = 1</w:t>
+      </w:r>
+    </w:p>
+    <w:p>
+      <w:pPr>
+        <w:rPr>
+          <w:rFonts w:ascii="Lato" w:hAnsi="Lato"/>
+          <w:color w:val="000000" w:themeColor="text1"/>
+          <w:sz w:val="19"/>
+          <w:szCs w:val="19"/>
+          <w:lang w:val="pt-BR"/>
+        </w:rPr>
+      </w:pPr>
+      <w:r>
+        <w:rPr>
+          <w:rFonts w:ascii="Lato" w:hAnsi="Lato"/>
+          <w:color w:val="000000" w:themeColor="text1"/>
+          <w:sz w:val="19"/>
+          <w:szCs w:val="19"/>
+          <w:lang w:val="pt-BR"/>
+        </w:rPr>
+        <w:t xml:space="preserve">unidade de medida informada&gt;   </w:t>
+      </w:r>
+      <w:r>
+        <w:rPr>
+          <w:rFonts w:ascii="Lato" w:hAnsi="Lato"/>
+          <w:color w:val="000000" w:themeColor="text1"/>
+          <w:sz w:val="19"/>
+          <w:szCs w:val="19"/>
+          <w:lang w:val="pt-BR"/>
+        </w:rPr>
+        <w:t xml:space="preserve"> </w:t>
+      </w:r>
+      <w:proofErr w:type="gramStart"/>
+      <w:r>
+        <w:rPr>
+          <w:rFonts w:ascii="Lato" w:hAnsi="Lato"/>
+          <w:color w:val="000000" w:themeColor="text1"/>
+          <w:sz w:val="19"/>
+          <w:szCs w:val="19"/>
+          <w:lang w:val="pt-BR"/>
+        </w:rPr>
+        <w:t>=  pacote</w:t>
+      </w:r>
+      <w:proofErr w:type="gramEnd"/>
+    </w:p>
+    <w:p>
+      <w:pPr>
+        <w:rPr>
+          <w:rFonts w:ascii="Lato" w:hAnsi="Lato"/>
+          <w:color w:val="000000" w:themeColor="text1"/>
+          <w:sz w:val="19"/>
+          <w:szCs w:val="19"/>
+          <w:lang w:val="pt-BR"/>
+        </w:rPr>
+      </w:pPr>
+    </w:p>
+    <w:p>
+      <w:pPr>
+        <w:rPr>
+          <w:rFonts w:ascii="Lato" w:hAnsi="Lato"/>
+          <w:color w:val="000000" w:themeColor="text1"/>
+          <w:sz w:val="19"/>
+          <w:szCs w:val="19"/>
+        </w:rPr>
+      </w:pPr>
+      <w:proofErr w:type="spellStart"/>
+      <w:r>
+        <w:rPr>
+          <w:rFonts w:ascii="Lato" w:hAnsi="Lato"/>
+          <w:color w:val="000000" w:themeColor="text1"/>
+          <w:sz w:val="19"/>
+          <w:szCs w:val="19"/>
+          <w:lang w:val="pt-BR"/>
+        </w:rPr>
+        <w:t>OBs</w:t>
+      </w:r>
+      <w:proofErr w:type="spellEnd"/>
+      <w:r>
+        <w:rPr>
+          <w:rFonts w:ascii="Lato" w:hAnsi="Lato"/>
+          <w:color w:val="000000" w:themeColor="text1"/>
+          <w:sz w:val="19"/>
+          <w:szCs w:val="19"/>
+          <w:lang w:val="pt-BR"/>
+        </w:rPr>
+        <w:t>: incluir pacote na unidade de medida – para representar o que já está lá na OBM</w:t>
+      </w:r>
+    </w:p>
+    <w:p>
+      <w:pPr>
+        <w:rPr>
+          <w:rFonts w:ascii="Lato" w:hAnsi="Lato"/>
+          <w:color w:val="000000" w:themeColor="text1"/>
+          <w:sz w:val="19"/>
+          <w:szCs w:val="19"/>
+          <w:lang w:val="pt-BR"/>
+        </w:rPr>
+      </w:pPr>
+    </w:p>
+    <w:p>
+      <w:pPr>
+        <w:rPr>
+          <w:rFonts w:ascii="Lato" w:hAnsi="Lato"/>
+          <w:color w:val="000000" w:themeColor="text1"/>
+          <w:sz w:val="19"/>
+          <w:szCs w:val="19"/>
+          <w:lang w:val="pt-BR"/>
+        </w:rPr>
+      </w:pPr>
+    </w:p>
+    <w:p>
+      <w:pPr>
+        <w:rPr>
+          <w:rFonts w:ascii="Lato" w:hAnsi="Lato"/>
+          <w:color w:val="000000" w:themeColor="text1"/>
+          <w:sz w:val="19"/>
+          <w:szCs w:val="19"/>
+          <w:lang w:val="pt-BR"/>
+        </w:rPr>
+      </w:pPr>
+    </w:p>
+    <w:p>
+      <w:pPr>
+        <w:rPr>
+          <w:rFonts w:ascii="Lato" w:hAnsi="Lato"/>
+          <w:color w:val="000000" w:themeColor="text1"/>
+          <w:sz w:val="19"/>
+          <w:szCs w:val="19"/>
+          <w:lang w:val="pt-BR"/>
+        </w:rPr>
+      </w:pPr>
+      <w:r>
+        <w:rPr>
+          <w:rFonts w:ascii="Lato" w:hAnsi="Lato"/>
+          <w:color w:val="000000" w:themeColor="text1"/>
+          <w:sz w:val="19"/>
+          <w:szCs w:val="19"/>
+          <w:lang w:val="pt-BR"/>
+        </w:rPr>
+        <w:t>CATMAT – Será que não vale a pena fazer a seleção de encontrar pelo Hórus?</w:t>
+      </w:r>
+    </w:p>
+    <w:p>
+      <w:pPr>
+        <w:rPr>
+          <w:rFonts w:ascii="Lato" w:hAnsi="Lato"/>
+          <w:color w:val="000000" w:themeColor="text1"/>
+          <w:sz w:val="19"/>
+          <w:szCs w:val="19"/>
+          <w:lang w:val="pt-BR"/>
+        </w:rPr>
+      </w:pPr>
+    </w:p>
+    <w:p>
+      <w:pPr>
+        <w:rPr>
+          <w:rFonts w:ascii="Lato" w:hAnsi="Lato"/>
+          <w:color w:val="000000" w:themeColor="text1"/>
+          <w:sz w:val="19"/>
+          <w:szCs w:val="19"/>
+          <w:lang w:val="pt-BR"/>
+        </w:rPr>
+      </w:pPr>
+    </w:p>
+    <w:p>
+      <w:pPr>
+        <w:rPr>
+          <w:rFonts w:ascii="Lato" w:hAnsi="Lato"/>
+          <w:color w:val="000000" w:themeColor="text1"/>
+          <w:sz w:val="19"/>
+          <w:szCs w:val="19"/>
+          <w:lang w:val="pt-BR"/>
+        </w:rPr>
+      </w:pPr>
+      <w:r>
+        <w:rPr>
+          <w:rFonts w:ascii="Lato" w:hAnsi="Lato"/>
+          <w:color w:val="000000" w:themeColor="text1"/>
+          <w:sz w:val="19"/>
+          <w:szCs w:val="19"/>
+          <w:lang w:val="pt-BR"/>
+        </w:rPr>
+        <w:t xml:space="preserve"> </w:t>
+      </w:r>
+    </w:p>
+    <w:p>
+      <w:pPr>
+        <w:rPr>
+          <w:rFonts w:ascii="Lato" w:hAnsi="Lato"/>
+          <w:color w:val="000000" w:themeColor="text1"/>
+          <w:sz w:val="19"/>
+          <w:szCs w:val="19"/>
+          <w:lang w:val="pt-BR"/>
+        </w:rPr>
+      </w:pPr>
+      <w:r>
+        <w:rPr>
+          <w:rFonts w:ascii="Lato" w:hAnsi="Lato"/>
+          <w:color w:val="000000" w:themeColor="text1"/>
+          <w:sz w:val="19"/>
+          <w:szCs w:val="19"/>
+          <w:lang w:val="pt-BR"/>
+        </w:rPr>
+        <w:t xml:space="preserve">Este atributo não está sendo solicitado na entrada do VMPP:  entrada deve ser 1 ou 2 </w:t>
+      </w:r>
+      <w:proofErr w:type="gramStart"/>
+      <w:r>
+        <w:rPr>
+          <w:rFonts w:ascii="Lato" w:hAnsi="Lato"/>
+          <w:color w:val="000000" w:themeColor="text1"/>
+          <w:sz w:val="19"/>
+          <w:szCs w:val="19"/>
+          <w:lang w:val="pt-BR"/>
+        </w:rPr>
+        <w:t>( número</w:t>
+      </w:r>
+      <w:proofErr w:type="gramEnd"/>
+      <w:r>
+        <w:rPr>
+          <w:rFonts w:ascii="Lato" w:hAnsi="Lato"/>
+          <w:color w:val="000000" w:themeColor="text1"/>
+          <w:sz w:val="19"/>
+          <w:szCs w:val="19"/>
+          <w:lang w:val="pt-BR"/>
+        </w:rPr>
+        <w:t xml:space="preserve"> inteiro)</w:t>
+      </w:r>
+    </w:p>
+    <w:tbl>
+      <w:tblPr>
+        <w:tblW w:w="9720" w:type="dxa"/>
+        <w:tblInd w:w="10" w:type="dxa"/>
+        <w:tblLayout w:type="fixed"/>
+        <w:tblCellMar>
+          <w:left w:w="10" w:type="dxa"/>
+          <w:right w:w="10" w:type="dxa"/>
+        </w:tblCellMar>
+        <w:tblLook w:val="04A0" w:firstRow="1" w:lastRow="0" w:firstColumn="1" w:lastColumn="0" w:noHBand="0" w:noVBand="1"/>
+      </w:tblPr>
+      <w:tblGrid>
+        <w:gridCol w:w="2563"/>
+        <w:gridCol w:w="4807"/>
+        <w:gridCol w:w="2350"/>
+      </w:tblGrid>
+      <w:tr>
+        <w:tc>
+          <w:tcPr>
+            <w:tcW w:w="2160" w:type="dxa"/>
+            <w:tcBorders>
+              <w:top w:val="single" w:sz="4" w:space="0" w:color="9F9F9F"/>
+              <w:left w:val="single" w:sz="4" w:space="0" w:color="9F9F9F"/>
+              <w:bottom w:val="single" w:sz="4" w:space="0" w:color="9F9F9F"/>
+              <w:right w:val="single" w:sz="4" w:space="0" w:color="9F9F9F"/>
+            </w:tcBorders>
+            <w:tcMar>
+              <w:top w:w="0" w:type="dxa"/>
+              <w:left w:w="3" w:type="dxa"/>
+              <w:bottom w:w="0" w:type="dxa"/>
+              <w:right w:w="10" w:type="dxa"/>
+            </w:tcMar>
+          </w:tcPr>
+          <w:p>
+            <w:pPr>
+              <w:pStyle w:val="TableContents"/>
+            </w:pPr>
+            <w:r>
+              <w:t>ST_COMBPACKCD</w:t>
+            </w:r>
+          </w:p>
+        </w:tc>
+        <w:tc>
+          <w:tcPr>
+            <w:tcW w:w="4050" w:type="dxa"/>
+            <w:tcBorders>
+              <w:top w:val="single" w:sz="4" w:space="0" w:color="9F9F9F"/>
+              <w:left w:val="single" w:sz="4" w:space="0" w:color="9F9F9F"/>
+              <w:bottom w:val="single" w:sz="4" w:space="0" w:color="9F9F9F"/>
+              <w:right w:val="single" w:sz="4" w:space="0" w:color="9F9F9F"/>
+            </w:tcBorders>
+            <w:tcMar>
+              <w:top w:w="0" w:type="dxa"/>
+              <w:left w:w="3" w:type="dxa"/>
+              <w:bottom w:w="0" w:type="dxa"/>
+              <w:right w:w="10" w:type="dxa"/>
+            </w:tcMar>
+          </w:tcPr>
+          <w:p>
+            <w:pPr>
+              <w:pStyle w:val="TableContents"/>
+            </w:pPr>
+            <w:r>
+              <w:t>Este atributo possui duas funções:</w:t>
+            </w:r>
+          </w:p>
+          <w:p>
+            <w:pPr>
+              <w:pStyle w:val="TableContents"/>
+            </w:pPr>
+            <w:r>
+              <w:t xml:space="preserve">(1) Indicar que </w:t>
+            </w:r>
+            <w:proofErr w:type="gramStart"/>
+            <w:r>
+              <w:t>trata-se</w:t>
+            </w:r>
+            <w:proofErr w:type="gramEnd"/>
+            <w:r>
+              <w:t xml:space="preserve"> de um produto na apresentação pack, onde os medicamentos não são combinados em uma mesma unidade farmacotécnica, porém, disponíveis na mesma embalagem. </w:t>
+            </w:r>
+          </w:p>
+          <w:p>
+            <w:pPr>
+              <w:pStyle w:val="TableContents"/>
+            </w:pPr>
+            <w:r>
+              <w:t>(2) Indicar que o produto está disponível para prescrição apenas em combinação com outro produto.</w:t>
+            </w:r>
+          </w:p>
+        </w:tc>
+        <w:tc>
+          <w:tcPr>
+            <w:tcW w:w="1980" w:type="dxa"/>
+            <w:tcBorders>
+              <w:top w:val="single" w:sz="4" w:space="0" w:color="9F9F9F"/>
+              <w:left w:val="single" w:sz="4" w:space="0" w:color="9F9F9F"/>
+              <w:bottom w:val="single" w:sz="4" w:space="0" w:color="9F9F9F"/>
+              <w:right w:val="single" w:sz="4" w:space="0" w:color="9F9F9F"/>
+            </w:tcBorders>
+            <w:tcMar>
+              <w:top w:w="0" w:type="dxa"/>
+              <w:left w:w="3" w:type="dxa"/>
+              <w:bottom w:w="0" w:type="dxa"/>
+              <w:right w:w="10" w:type="dxa"/>
+            </w:tcMar>
+          </w:tcPr>
+          <w:p>
+            <w:pPr>
+              <w:pStyle w:val="TableContents"/>
+            </w:pPr>
+            <w:proofErr w:type="gramStart"/>
+            <w:r>
+              <w:t>NUMBER(</w:t>
+            </w:r>
+            <w:proofErr w:type="gramEnd"/>
+            <w:r>
+              <w:t>1)</w:t>
+            </w:r>
+          </w:p>
+        </w:tc>
+      </w:tr>
+    </w:tbl>
+    <w:p>
+      <w:pPr>
+        <w:rPr>
+          <w:rFonts w:ascii="Lato" w:hAnsi="Lato"/>
+          <w:color w:val="000000" w:themeColor="text1"/>
+          <w:sz w:val="19"/>
+          <w:szCs w:val="19"/>
+          <w:lang w:val="pt-BR"/>
+        </w:rPr>
+      </w:pPr>
+    </w:p>
+    <w:p>
+      <w:pPr>
+        <w:rPr>
+          <w:rFonts w:ascii="Lato" w:hAnsi="Lato"/>
+          <w:color w:val="000000" w:themeColor="text1"/>
+          <w:sz w:val="19"/>
+          <w:szCs w:val="19"/>
+          <w:lang w:val="pt-BR"/>
+        </w:rPr>
+      </w:pPr>
+    </w:p>
+    <w:p>
+      <w:pPr>
+        <w:rPr>
+          <w:rFonts w:ascii="Lato" w:hAnsi="Lato"/>
+          <w:color w:val="000000" w:themeColor="text1"/>
+          <w:sz w:val="19"/>
+          <w:szCs w:val="19"/>
+          <w:lang w:val="pt-BR"/>
+        </w:rPr>
+      </w:pPr>
+    </w:p>
+    <w:p>
+      <w:pPr>
+        <w:rPr>
+          <w:rFonts w:ascii="Lato" w:hAnsi="Lato"/>
+          <w:color w:val="000000" w:themeColor="text1"/>
+          <w:sz w:val="19"/>
+          <w:szCs w:val="19"/>
+          <w:lang w:val="pt-BR"/>
+        </w:rPr>
+      </w:pPr>
+      <w:r>
+        <w:rPr>
+          <w:rFonts w:ascii="Lato" w:hAnsi="Lato"/>
+          <w:color w:val="000000" w:themeColor="text1"/>
+          <w:sz w:val="19"/>
+          <w:szCs w:val="19"/>
+          <w:lang w:val="pt-BR"/>
+        </w:rPr>
+        <w:t xml:space="preserve">Exemplo: </w:t>
+      </w:r>
+    </w:p>
+    <w:p>
+      <w:pPr>
+        <w:rPr>
+          <w:rFonts w:ascii="Arial" w:hAnsi="Arial" w:cs="Arial"/>
+          <w:color w:val="1C2B36"/>
+          <w:sz w:val="21"/>
+          <w:szCs w:val="21"/>
+          <w:shd w:val="clear" w:color="auto" w:fill="FFFFFF"/>
+        </w:rPr>
+      </w:pPr>
+      <w:r>
+        <w:rPr>
+          <w:rFonts w:ascii="Arial" w:hAnsi="Arial" w:cs="Arial"/>
+          <w:color w:val="1C2B36"/>
+          <w:sz w:val="21"/>
+          <w:szCs w:val="21"/>
+          <w:shd w:val="clear" w:color="auto" w:fill="FFFFFF"/>
+        </w:rPr>
+        <w:lastRenderedPageBreak/>
+        <w:t>Amoxicilina 500 mg cápsula e Claritromicina 500 mg comprimido e Esomeprazol 20 mg comprimido gastrorresistente x 1 pacote</w:t>
+      </w:r>
+    </w:p>
+    <w:p>
+      <w:pPr>
+        <w:rPr>
+          <w:rFonts w:ascii="Arial" w:hAnsi="Arial" w:cs="Arial"/>
+          <w:color w:val="1C2B36"/>
+          <w:sz w:val="21"/>
+          <w:szCs w:val="21"/>
+          <w:shd w:val="clear" w:color="auto" w:fill="FFFFFF"/>
+        </w:rPr>
+      </w:pPr>
+    </w:p>
+    <w:p>
+      <w:pPr>
+        <w:rPr>
+          <w:rFonts w:ascii="Arial" w:hAnsi="Arial" w:cs="Arial"/>
+          <w:color w:val="1C2B36"/>
+          <w:sz w:val="21"/>
+          <w:szCs w:val="21"/>
+          <w:shd w:val="clear" w:color="auto" w:fill="FFFFFF"/>
+        </w:rPr>
+      </w:pPr>
+    </w:p>
+    <w:p>
+      <w:pPr>
+        <w:rPr>
+          <w:rFonts w:ascii="Arial" w:hAnsi="Arial" w:cs="Arial"/>
+          <w:color w:val="1C2B36"/>
+          <w:sz w:val="21"/>
+          <w:szCs w:val="21"/>
+          <w:shd w:val="clear" w:color="auto" w:fill="FFFFFF"/>
+          <w:lang w:val="pt-BR"/>
+        </w:rPr>
+      </w:pPr>
+      <w:r>
+        <w:rPr>
+          <w:rFonts w:ascii="Arial" w:hAnsi="Arial" w:cs="Arial"/>
+          <w:color w:val="1C2B36"/>
+          <w:sz w:val="21"/>
+          <w:szCs w:val="21"/>
+          <w:shd w:val="clear" w:color="auto" w:fill="FFFFFF"/>
+          <w:lang w:val="pt-BR"/>
+        </w:rPr>
+        <w:t xml:space="preserve">Em se tratando de um VMPP com mais de </w:t>
+      </w:r>
+      <w:r>
+        <w:rPr>
+          <w:rFonts w:ascii="Arial" w:hAnsi="Arial" w:cs="Arial"/>
+          <w:color w:val="1C2B36"/>
+          <w:sz w:val="21"/>
+          <w:szCs w:val="21"/>
+          <w:shd w:val="clear" w:color="auto" w:fill="FFFFFF"/>
+          <w:lang w:val="pt-BR"/>
+        </w:rPr>
+        <w:t xml:space="preserve">um ingrediente distribuído em forma de pack, </w:t>
+      </w:r>
+      <w:proofErr w:type="gramStart"/>
+      <w:r>
+        <w:rPr>
+          <w:rFonts w:ascii="Arial" w:hAnsi="Arial" w:cs="Arial"/>
+          <w:color w:val="1C2B36"/>
+          <w:sz w:val="21"/>
+          <w:szCs w:val="21"/>
+          <w:shd w:val="clear" w:color="auto" w:fill="FFFFFF"/>
+          <w:lang w:val="pt-BR"/>
+        </w:rPr>
+        <w:t>ou seja</w:t>
+      </w:r>
+      <w:proofErr w:type="gramEnd"/>
+      <w:r>
+        <w:rPr>
+          <w:rFonts w:ascii="Arial" w:hAnsi="Arial" w:cs="Arial"/>
+          <w:color w:val="1C2B36"/>
+          <w:sz w:val="21"/>
+          <w:szCs w:val="21"/>
+          <w:shd w:val="clear" w:color="auto" w:fill="FFFFFF"/>
+          <w:lang w:val="pt-BR"/>
+        </w:rPr>
+        <w:t xml:space="preserve"> com ST_COMBPACKCD é necessário perguntar separadamente para cada um dos ingredientes qual a unidade de distribuição e forma farmacêutica</w:t>
+      </w:r>
+    </w:p>
+    <w:p>
+      <w:pPr>
+        <w:rPr>
+          <w:rFonts w:ascii="Arial" w:hAnsi="Arial" w:cs="Arial"/>
+          <w:color w:val="1C2B36"/>
+          <w:sz w:val="21"/>
+          <w:szCs w:val="21"/>
+          <w:shd w:val="clear" w:color="auto" w:fill="FFFFFF"/>
+          <w:lang w:val="pt-BR"/>
+        </w:rPr>
+      </w:pPr>
+    </w:p>
+    <w:p>
+      <w:pPr>
+        <w:rPr>
+          <w:rFonts w:ascii="Arial" w:hAnsi="Arial" w:cs="Arial"/>
+          <w:color w:val="1C2B36"/>
+          <w:sz w:val="21"/>
+          <w:szCs w:val="21"/>
+          <w:shd w:val="clear" w:color="auto" w:fill="FFFFFF"/>
+          <w:lang w:val="pt-BR"/>
+        </w:rPr>
+      </w:pPr>
+      <w:r>
+        <w:rPr>
+          <w:rFonts w:ascii="Arial" w:hAnsi="Arial" w:cs="Arial"/>
+          <w:color w:val="1C2B36"/>
+          <w:sz w:val="21"/>
+          <w:szCs w:val="21"/>
+          <w:shd w:val="clear" w:color="auto" w:fill="FFFFFF"/>
+          <w:lang w:val="pt-BR"/>
+        </w:rPr>
+        <w:t>Exemplo:</w:t>
+      </w:r>
+    </w:p>
+    <w:p>
+      <w:pPr>
+        <w:rPr>
+          <w:rFonts w:ascii="Lato" w:hAnsi="Lato"/>
+          <w:color w:val="000000" w:themeColor="text1"/>
+          <w:sz w:val="19"/>
+          <w:szCs w:val="19"/>
+          <w:lang w:val="pt-BR"/>
+        </w:rPr>
+      </w:pPr>
+    </w:p>
+    <w:tbl>
+      <w:tblPr>
+        <w:tblStyle w:val="TableGrid"/>
+        <w:tblW w:w="0" w:type="auto"/>
+        <w:tblLook w:val="04A0" w:firstRow="1" w:lastRow="0" w:firstColumn="1" w:lastColumn="0" w:noHBand="0" w:noVBand="1"/>
+      </w:tblPr>
+      <w:tblGrid>
+        <w:gridCol w:w="1802"/>
+        <w:gridCol w:w="1802"/>
+        <w:gridCol w:w="1802"/>
+      </w:tblGrid>
+      <w:tr>
+        <w:tc>
+          <w:tcPr>
+            <w:tcW w:w="1802" w:type="dxa"/>
+          </w:tcPr>
+          <w:p>
+            <w:pPr>
+              <w:rPr>
+                <w:rFonts w:ascii="Lato" w:hAnsi="Lato"/>
+                <w:color w:val="000000" w:themeColor="text1"/>
+                <w:sz w:val="19"/>
+                <w:szCs w:val="19"/>
+              </w:rPr>
+            </w:pPr>
+            <w:r>
+              <w:rPr>
+                <w:rFonts w:ascii="Lato" w:hAnsi="Lato"/>
+                <w:color w:val="000000" w:themeColor="text1"/>
+                <w:sz w:val="19"/>
+                <w:szCs w:val="19"/>
+              </w:rPr>
+              <w:t>NOME VMP</w:t>
+            </w:r>
+            <w:r>
+              <w:rPr>
+                <w:rFonts w:ascii="Lato" w:hAnsi="Lato"/>
+                <w:color w:val="000000" w:themeColor="text1"/>
+                <w:sz w:val="19"/>
+                <w:szCs w:val="19"/>
+              </w:rPr>
+              <w:t>P</w:t>
+            </w:r>
+          </w:p>
+          <w:p>
+            <w:pPr>
+              <w:jc w:val="center"/>
+              <w:rPr>
+                <w:rFonts w:asciiTheme="minorHAnsi" w:hAnsiTheme="minorHAnsi" w:cstheme="minorHAnsi"/>
+                <w:sz w:val="22"/>
+              </w:rPr>
+            </w:pPr>
+            <w:r>
+              <w:rPr>
+                <w:rFonts w:asciiTheme="minorHAnsi" w:hAnsiTheme="minorHAnsi" w:cstheme="minorHAnsi"/>
+                <w:sz w:val="22"/>
+              </w:rPr>
+              <w:t xml:space="preserve"> Que fazem parte deste pack</w:t>
+            </w:r>
+          </w:p>
+        </w:tc>
+        <w:tc>
+          <w:tcPr>
+            <w:tcW w:w="1802" w:type="dxa"/>
+          </w:tcPr>
+          <w:p>
+            <w:pPr>
+              <w:rPr>
+                <w:rFonts w:ascii="Lato" w:hAnsi="Lato"/>
+                <w:color w:val="000000" w:themeColor="text1"/>
+                <w:sz w:val="19"/>
+                <w:szCs w:val="19"/>
+              </w:rPr>
+            </w:pPr>
+            <w:r>
+              <w:rPr>
+                <w:rFonts w:ascii="Lato" w:hAnsi="Lato"/>
+                <w:color w:val="000000" w:themeColor="text1"/>
+                <w:sz w:val="19"/>
+                <w:szCs w:val="19"/>
+              </w:rPr>
+              <w:t xml:space="preserve">Quantidade - </w:t>
+            </w:r>
+            <w:r>
+              <w:rPr>
+                <w:rFonts w:asciiTheme="minorHAnsi" w:hAnsiTheme="minorHAnsi" w:cstheme="minorHAnsi"/>
+              </w:rPr>
+              <w:t xml:space="preserve">Valor </w:t>
+            </w:r>
+          </w:p>
+        </w:tc>
+        <w:tc>
+          <w:tcPr>
+            <w:tcW w:w="1802" w:type="dxa"/>
+          </w:tcPr>
+          <w:p>
+            <w:pPr>
+              <w:rPr>
+                <w:rFonts w:ascii="Lato" w:hAnsi="Lato"/>
+                <w:color w:val="000000" w:themeColor="text1"/>
+                <w:sz w:val="19"/>
+                <w:szCs w:val="19"/>
+              </w:rPr>
+            </w:pPr>
+            <w:r>
+              <w:rPr>
+                <w:rFonts w:ascii="Lato" w:hAnsi="Lato"/>
+                <w:color w:val="000000" w:themeColor="text1"/>
+                <w:sz w:val="19"/>
+                <w:szCs w:val="19"/>
+              </w:rPr>
+              <w:t>Forma farmacêutica do produto que está sendo disponibilizado no pack</w:t>
+            </w:r>
+          </w:p>
+        </w:tc>
+      </w:tr>
+      <w:tr>
+        <w:tc>
+          <w:tcPr>
+            <w:tcW w:w="1802" w:type="dxa"/>
+          </w:tcPr>
+          <w:p>
+            <w:pPr>
+              <w:rPr>
+                <w:rFonts w:ascii="Lato" w:hAnsi="Lato"/>
+                <w:color w:val="000000" w:themeColor="text1"/>
+                <w:sz w:val="19"/>
+                <w:szCs w:val="19"/>
+              </w:rPr>
+            </w:pPr>
+            <w:r>
+              <w:rPr>
+                <w:rFonts w:ascii="Arial" w:hAnsi="Arial" w:cs="Arial"/>
+                <w:color w:val="1C2B36"/>
+                <w:sz w:val="21"/>
+                <w:szCs w:val="21"/>
+                <w:shd w:val="clear" w:color="auto" w:fill="FFFFFF"/>
+              </w:rPr>
+              <w:t>Amoxicilina 500 mg cápsula</w:t>
+            </w:r>
+          </w:p>
+        </w:tc>
+        <w:tc>
+          <w:tcPr>
+            <w:tcW w:w="1802" w:type="dxa"/>
+          </w:tcPr>
+          <w:p>
+            <w:pPr>
+              <w:rPr>
+                <w:rFonts w:ascii="Lato" w:hAnsi="Lato"/>
+                <w:color w:val="000000" w:themeColor="text1"/>
+                <w:sz w:val="19"/>
+                <w:szCs w:val="19"/>
+              </w:rPr>
+            </w:pPr>
+            <w:r>
+              <w:rPr>
+                <w:rFonts w:asciiTheme="minorHAnsi" w:hAnsiTheme="minorHAnsi" w:cstheme="minorHAnsi"/>
+              </w:rPr>
+              <w:t>Valor que representa a quantidade, peso ou volume de fornecimento do VMP por unidade comercial</w:t>
+            </w:r>
+            <w:r>
+              <w:rPr>
+                <w:rFonts w:asciiTheme="minorHAnsi" w:hAnsiTheme="minorHAnsi" w:cstheme="minorHAnsi"/>
+              </w:rPr>
+              <w:t xml:space="preserve"> (</w:t>
+            </w:r>
+            <w:proofErr w:type="spellStart"/>
+            <w:r>
+              <w:rPr>
+                <w:rFonts w:asciiTheme="minorHAnsi" w:hAnsiTheme="minorHAnsi" w:cstheme="minorHAnsi"/>
+              </w:rPr>
+              <w:t>qtos</w:t>
+            </w:r>
+            <w:proofErr w:type="spellEnd"/>
+            <w:r>
+              <w:rPr>
+                <w:rFonts w:asciiTheme="minorHAnsi" w:hAnsiTheme="minorHAnsi" w:cstheme="minorHAnsi"/>
+              </w:rPr>
+              <w:t xml:space="preserve"> da forma farmacêutica existem no pack</w:t>
+            </w:r>
+          </w:p>
+        </w:tc>
+        <w:tc>
+          <w:tcPr>
+            <w:tcW w:w="1802" w:type="dxa"/>
+          </w:tcPr>
+          <w:p>
+            <w:pPr>
+              <w:rPr>
+                <w:rFonts w:ascii="Lato" w:hAnsi="Lato"/>
+                <w:color w:val="000000" w:themeColor="text1"/>
+                <w:sz w:val="19"/>
+                <w:szCs w:val="19"/>
+              </w:rPr>
+            </w:pPr>
+            <w:proofErr w:type="gramStart"/>
+            <w:r>
+              <w:rPr>
+                <w:rFonts w:ascii="Lato" w:hAnsi="Lato"/>
+                <w:color w:val="000000" w:themeColor="text1"/>
+                <w:sz w:val="19"/>
+                <w:szCs w:val="19"/>
+              </w:rPr>
+              <w:t>Cápsulas  (</w:t>
+            </w:r>
+            <w:proofErr w:type="gramEnd"/>
+            <w:r>
+              <w:rPr>
+                <w:rFonts w:ascii="Lato" w:hAnsi="Lato"/>
+                <w:color w:val="000000" w:themeColor="text1"/>
+                <w:sz w:val="19"/>
+                <w:szCs w:val="19"/>
+              </w:rPr>
+              <w:t>pode trazer automático do nome do VMP)</w:t>
+            </w:r>
+          </w:p>
+        </w:tc>
+      </w:tr>
+    </w:tbl>
+    <w:p>
+      <w:pPr>
+        <w:rPr>
+          <w:rFonts w:ascii="Lato" w:hAnsi="Lato"/>
+          <w:color w:val="000000" w:themeColor="text1"/>
+          <w:sz w:val="19"/>
+          <w:szCs w:val="19"/>
+          <w:lang w:val="pt-BR"/>
+        </w:rPr>
+      </w:pPr>
+    </w:p>
+    <w:p>
+      <w:pPr>
+        <w:rPr>
+          <w:rFonts w:ascii="Lato" w:hAnsi="Lato"/>
+          <w:color w:val="000000" w:themeColor="text1"/>
+          <w:sz w:val="19"/>
+          <w:szCs w:val="19"/>
+          <w:lang w:val="pt-BR"/>
+        </w:rPr>
+      </w:pPr>
+      <w:r>
+        <w:rPr>
+          <w:rFonts w:ascii="Lato" w:hAnsi="Lato"/>
+          <w:color w:val="000000" w:themeColor="text1"/>
+          <w:sz w:val="19"/>
+          <w:szCs w:val="19"/>
+          <w:lang w:val="pt-BR"/>
+        </w:rPr>
+        <w:t xml:space="preserve"> </w:t>
+      </w:r>
+    </w:p>
+    <w:p>
+      <w:pPr>
+        <w:rPr>
+          <w:rFonts w:ascii="Lato" w:hAnsi="Lato"/>
+          <w:color w:val="000000" w:themeColor="text1"/>
+          <w:sz w:val="19"/>
+          <w:szCs w:val="19"/>
+          <w:lang w:val="pt-BR"/>
+        </w:rPr>
+      </w:pPr>
+      <w:r>
+        <w:rPr>
+          <w:rFonts w:ascii="Lato" w:hAnsi="Lato"/>
+          <w:color w:val="000000" w:themeColor="text1"/>
+          <w:sz w:val="19"/>
+          <w:szCs w:val="19"/>
+          <w:lang w:val="pt-BR"/>
+        </w:rPr>
+        <w:t xml:space="preserve">   </w:t>
+      </w:r>
+      <w:proofErr w:type="spellStart"/>
+      <w:r>
+        <w:rPr>
+          <w:rFonts w:ascii="Lato" w:hAnsi="Lato"/>
+          <w:color w:val="000000" w:themeColor="text1"/>
+          <w:sz w:val="19"/>
+          <w:szCs w:val="19"/>
+          <w:lang w:val="pt-BR"/>
+        </w:rPr>
+        <w:t>Obs</w:t>
+      </w:r>
+      <w:proofErr w:type="spellEnd"/>
+      <w:r>
+        <w:rPr>
+          <w:rFonts w:ascii="Lato" w:hAnsi="Lato"/>
+          <w:color w:val="000000" w:themeColor="text1"/>
+          <w:sz w:val="19"/>
+          <w:szCs w:val="19"/>
+          <w:lang w:val="pt-BR"/>
+        </w:rPr>
+        <w:t>: acertar para mostrar números inteiros sem casas decimais.</w:t>
+      </w:r>
+    </w:p>
+    <w:p>
+      <w:pPr>
+        <w:rPr>
           <w:b/>
           <w:bCs/>
           <w:color w:val="4C5773"/>
@@ -3955,8 +5453,8 @@
       </w:pPr>
     </w:p>
     <w:sectPr>
-      <w:footerReference w:type="even" r:id="rId7"/>
-      <w:footerReference w:type="default" r:id="rId8"/>
+      <w:footerReference w:type="even" r:id="rId8"/>
+      <w:footerReference w:type="default" r:id="rId9"/>
       <w:pgSz w:w="11900" w:h="16840"/>
       <w:pgMar w:top="1440" w:right="1440" w:bottom="1440" w:left="1440" w:header="708" w:footer="708" w:gutter="0"/>
       <w:cols w:space="708"/>
@@ -7531,6 +9029,25 @@
     <w:unhideWhenUsed/>
     <w:rsid w:val="00B6785D"/>
   </w:style>
+  <w:style w:type="paragraph" w:customStyle="1" w:styleId="TableContents">
+    <w:name w:val="Table Contents"/>
+    <w:basedOn w:val="Normal"/>
+    <w:autoRedefine/>
+    <w:qFormat/>
+    <w:rsid w:val="00FD5CB0"/>
+    <w:pPr>
+      <w:spacing w:before="20" w:after="20" w:line="276" w:lineRule="auto"/>
+      <w:ind w:right="106"/>
+      <w:jc w:val="both"/>
+    </w:pPr>
+    <w:rPr>
+      <w:rFonts w:asciiTheme="minorHAnsi" w:eastAsia="Calibri" w:hAnsiTheme="minorHAnsi" w:cstheme="minorHAnsi"/>
+      <w:color w:val="0F0F0F"/>
+      <w:sz w:val="22"/>
+      <w:szCs w:val="22"/>
+      <w:lang w:val="pt-BR" w:eastAsia="pt-BR"/>
+    </w:rPr>
+  </w:style>
 </w:styles>
 </file>
 

</xml_diff>